<commit_message>
Replace 308overview.docx with (hopefully) final version
</commit_message>
<xml_diff>
--- a/308overview.docx
+++ b/308overview.docx
@@ -1,21 +1,7 @@
 
 <file path=word/document.xml><?xml version="1.0" encoding="utf-8"?>
-<w:document xmlns:wpc="http://schemas.microsoft.com/office/word/2010/wordprocessingCanvas" xmlns:cx="http://schemas.microsoft.com/office/drawing/2014/chartex" xmlns:cx1="http://schemas.microsoft.com/office/drawing/2015/9/8/chartex" xmlns:mc="http://schemas.openxmlformats.org/markup-compatibility/2006" xmlns:o="urn:schemas-microsoft-com:office:office" xmlns:r="http://schemas.openxmlformats.org/officeDocument/2006/relationships" xmlns:m="http://schemas.openxmlformats.org/officeDocument/2006/math" xmlns:v="urn:schemas-microsoft-com:vml" xmlns:wp14="http://schemas.microsoft.com/office/word/2010/wordprocessingDrawing" xmlns:wp="http://schemas.openxmlformats.org/drawingml/2006/wordprocessingDrawing" xmlns:w10="urn:schemas-microsoft-com:office:word" xmlns:w="http://schemas.openxmlformats.org/wordprocessingml/2006/main" xmlns:w14="http://schemas.microsoft.com/office/word/2010/wordml" xmlns:w15="http://schemas.microsoft.com/office/word/2012/wordml" xmlns:w16se="http://schemas.microsoft.com/office/word/2015/wordml/symex" xmlns:wpg="http://schemas.microsoft.com/office/word/2010/wordprocessingGroup" xmlns:wpi="http://schemas.microsoft.com/office/word/2010/wordprocessingInk" xmlns:wne="http://schemas.microsoft.com/office/word/2006/wordml" xmlns:wps="http://schemas.microsoft.com/office/word/2010/wordprocessingShape" mc:Ignorable="w14 w15 w16se wp14">
+<w:document xmlns:wpc="http://schemas.microsoft.com/office/word/2010/wordprocessingCanvas" xmlns:cx="http://schemas.microsoft.com/office/drawing/2014/chartex" xmlns:cx1="http://schemas.microsoft.com/office/drawing/2015/9/8/chartex" xmlns:cx2="http://schemas.microsoft.com/office/drawing/2015/10/21/chartex" xmlns:cx3="http://schemas.microsoft.com/office/drawing/2016/5/9/chartex" xmlns:cx4="http://schemas.microsoft.com/office/drawing/2016/5/10/chartex" xmlns:cx5="http://schemas.microsoft.com/office/drawing/2016/5/11/chartex" xmlns:cx6="http://schemas.microsoft.com/office/drawing/2016/5/12/chartex" xmlns:cx7="http://schemas.microsoft.com/office/drawing/2016/5/13/chartex" xmlns:cx8="http://schemas.microsoft.com/office/drawing/2016/5/14/chartex" xmlns:mc="http://schemas.openxmlformats.org/markup-compatibility/2006" xmlns:aink="http://schemas.microsoft.com/office/drawing/2016/ink" xmlns:am3d="http://schemas.microsoft.com/office/drawing/2017/model3d" xmlns:o="urn:schemas-microsoft-com:office:office" xmlns:r="http://schemas.openxmlformats.org/officeDocument/2006/relationships" xmlns:m="http://schemas.openxmlformats.org/officeDocument/2006/math" xmlns:v="urn:schemas-microsoft-com:vml" xmlns:wp14="http://schemas.microsoft.com/office/word/2010/wordprocessingDrawing" xmlns:wp="http://schemas.openxmlformats.org/drawingml/2006/wordprocessingDrawing" xmlns:w10="urn:schemas-microsoft-com:office:word" xmlns:w="http://schemas.openxmlformats.org/wordprocessingml/2006/main" xmlns:w14="http://schemas.microsoft.com/office/word/2010/wordml" xmlns:w15="http://schemas.microsoft.com/office/word/2012/wordml" xmlns:w16cid="http://schemas.microsoft.com/office/word/2016/wordml/cid" xmlns:w16se="http://schemas.microsoft.com/office/word/2015/wordml/symex" xmlns:wpg="http://schemas.microsoft.com/office/word/2010/wordprocessingGroup" xmlns:wpi="http://schemas.microsoft.com/office/word/2010/wordprocessingInk" xmlns:wne="http://schemas.microsoft.com/office/word/2006/wordml" xmlns:wps="http://schemas.microsoft.com/office/word/2010/wordprocessingShape" mc:Ignorable="w14 w15 w16se w16cid wp14">
   <w:body>
-    <w:p>
-      <w:r>
-        <w:t>This report aims to explain the representation for our multigraph</w:t>
-      </w:r>
-      <w:r>
-        <w:t>,</w:t>
-      </w:r>
-      <w:bookmarkStart w:id="0" w:name="_GoBack"/>
-      <w:bookmarkEnd w:id="0"/>
-      <w:r>
-        <w:t xml:space="preserve"> as well as explain the decisions we made and the reasoning behind why we chose to do it this way.</w:t>
-      </w:r>
-    </w:p>
-    <w:p/>
     <w:p>
       <w:pPr>
         <w:rPr>
@@ -28,163 +14,286 @@
         </w:rPr>
         <w:t>Representation</w:t>
       </w:r>
-    </w:p>
-    <w:p>
-      <w:r>
-        <w:t>Our implementation includes</w:t>
-      </w:r>
-      <w:r>
-        <w:t xml:space="preserve"> three interfaces, </w:t>
-      </w:r>
-      <w:proofErr w:type="spellStart"/>
-      <w:r>
-        <w:t>MultiGraphADT</w:t>
-      </w:r>
-      <w:proofErr w:type="spellEnd"/>
-      <w:r>
-        <w:t xml:space="preserve">, Edge, and Node. The </w:t>
-      </w:r>
-      <w:proofErr w:type="spellStart"/>
-      <w:r>
-        <w:t>MultiGraph</w:t>
-      </w:r>
-      <w:proofErr w:type="spellEnd"/>
-      <w:r>
-        <w:t xml:space="preserve"> class implements the </w:t>
-      </w:r>
-      <w:proofErr w:type="spellStart"/>
-      <w:r>
-        <w:t>MultiGraphADT</w:t>
-      </w:r>
-      <w:proofErr w:type="spellEnd"/>
-      <w:r>
-        <w:t xml:space="preserve">, and the </w:t>
-      </w:r>
-      <w:proofErr w:type="spellStart"/>
-      <w:r>
-        <w:t>BostonMetro</w:t>
-      </w:r>
-      <w:proofErr w:type="spellEnd"/>
-      <w:r>
-        <w:t xml:space="preserve"> creates a new </w:t>
-      </w:r>
-      <w:proofErr w:type="spellStart"/>
-      <w:r>
-        <w:t>MultiGraph</w:t>
-      </w:r>
-      <w:proofErr w:type="spellEnd"/>
-      <w:r>
-        <w:t>.</w:t>
-      </w:r>
-    </w:p>
-    <w:p>
-      <w:proofErr w:type="spellStart"/>
-      <w:r>
-        <w:t>MultiGraph</w:t>
-      </w:r>
-      <w:proofErr w:type="spellEnd"/>
-      <w:r>
-        <w:t xml:space="preserve"> provides descriptions for the methods outlined in the </w:t>
-      </w:r>
-      <w:proofErr w:type="spellStart"/>
-      <w:r>
-        <w:t>MultiGraphADT</w:t>
-      </w:r>
-      <w:proofErr w:type="spellEnd"/>
-      <w:r>
-        <w:t xml:space="preserve"> interface</w:t>
-      </w:r>
-      <w:r>
-        <w:t>. As well as this, in addition, it has two additional methods responsible for finding</w:t>
-      </w:r>
-      <w:r>
-        <w:t xml:space="preserve"> the shortest path between two nodes, </w:t>
-      </w:r>
-      <w:r>
-        <w:t>and getting the path</w:t>
-      </w:r>
-      <w:r>
-        <w:t xml:space="preserve"> between two nodes with line changes</w:t>
-      </w:r>
-      <w:r>
-        <w:t xml:space="preserve"> called </w:t>
-      </w:r>
-      <w:proofErr w:type="spellStart"/>
-      <w:r>
-        <w:t>findRoute</w:t>
-      </w:r>
-      <w:proofErr w:type="spellEnd"/>
-      <w:r>
-        <w:t xml:space="preserve"> and </w:t>
-      </w:r>
-      <w:proofErr w:type="spellStart"/>
-      <w:r>
-        <w:t>getPath</w:t>
-      </w:r>
-      <w:proofErr w:type="spellEnd"/>
-      <w:r>
-        <w:t xml:space="preserve"> respectively.</w:t>
-      </w:r>
-    </w:p>
-    <w:p>
-      <w:r>
-        <w:t>Station class implements Node, and</w:t>
-      </w:r>
-      <w:r>
-        <w:t xml:space="preserve"> Line implements Edge. The method signatures in the interfaces receive their descriptions from the classes that implement them</w:t>
-      </w:r>
-      <w:r>
-        <w:t>.</w:t>
-      </w:r>
-    </w:p>
-    <w:p>
-      <w:r>
-        <w:t xml:space="preserve">The Parser class is responsible for parsing information from a text file. This information is then used to create the subsequent Line and Station objects that are </w:t>
-      </w:r>
-      <w:r>
-        <w:t xml:space="preserve">added to the </w:t>
-      </w:r>
-      <w:proofErr w:type="spellStart"/>
-      <w:r>
-        <w:t>MultiGraph</w:t>
-      </w:r>
-      <w:proofErr w:type="spellEnd"/>
-      <w:r>
-        <w:t xml:space="preserve">. This </w:t>
-      </w:r>
-      <w:proofErr w:type="spellStart"/>
-      <w:r>
-        <w:t>MultiGraph</w:t>
-      </w:r>
-      <w:proofErr w:type="spellEnd"/>
-      <w:r>
-        <w:t xml:space="preserve"> is then used by </w:t>
-      </w:r>
-      <w:proofErr w:type="spellStart"/>
-      <w:r>
-        <w:t>BostonMetro</w:t>
-      </w:r>
-      <w:proofErr w:type="spellEnd"/>
-      <w:r>
-        <w:t xml:space="preserve"> find the desired route from the provided source station to the provided destination </w:t>
-      </w:r>
-      <w:r>
-        <w:t>station, which</w:t>
-      </w:r>
-      <w:r>
-        <w:t xml:space="preserve"> are given via user input.</w:t>
-      </w:r>
-      <w:r>
-        <w:t xml:space="preserve"> </w:t>
-      </w:r>
-    </w:p>
-    <w:p/>
-    <w:p>
       <w:r>
         <w:rPr>
           <w:u w:val="single"/>
         </w:rPr>
-        <w:t xml:space="preserve">Rationale </w:t>
+        <w:t xml:space="preserve"> and Rationale</w:t>
+      </w:r>
+    </w:p>
+    <w:p>
+      <w:r>
+        <w:t>Our implementation includes</w:t>
+      </w:r>
+      <w:r>
+        <w:t xml:space="preserve"> three interfaces, </w:t>
+      </w:r>
+      <w:proofErr w:type="spellStart"/>
+      <w:r>
+        <w:t>MultiGraphADT</w:t>
+      </w:r>
+      <w:proofErr w:type="spellEnd"/>
+      <w:r>
+        <w:t xml:space="preserve">, Edge, and Node. The </w:t>
+      </w:r>
+      <w:proofErr w:type="spellStart"/>
+      <w:r>
+        <w:t>MultiGraph</w:t>
+      </w:r>
+      <w:proofErr w:type="spellEnd"/>
+      <w:r>
+        <w:t xml:space="preserve"> class implements the </w:t>
+      </w:r>
+      <w:proofErr w:type="spellStart"/>
+      <w:r>
+        <w:t>MultiGraphADT</w:t>
+      </w:r>
+      <w:proofErr w:type="spellEnd"/>
+      <w:r>
+        <w:t xml:space="preserve">, and the </w:t>
+      </w:r>
+      <w:proofErr w:type="spellStart"/>
+      <w:r>
+        <w:t>BostonMetro</w:t>
+      </w:r>
+      <w:proofErr w:type="spellEnd"/>
+      <w:r>
+        <w:t xml:space="preserve"> creates a new </w:t>
+      </w:r>
+      <w:proofErr w:type="spellStart"/>
+      <w:r>
+        <w:t>MultiGraph</w:t>
+      </w:r>
+      <w:proofErr w:type="spellEnd"/>
+      <w:r>
+        <w:t>.</w:t>
+      </w:r>
+    </w:p>
+    <w:p>
+      <w:pPr>
+        <w:pStyle w:val="ListParagraph"/>
+        <w:ind w:left="0"/>
+      </w:pPr>
+      <w:proofErr w:type="spellStart"/>
+      <w:r>
+        <w:t>MultiGraph</w:t>
+      </w:r>
+      <w:proofErr w:type="spellEnd"/>
+      <w:r>
+        <w:t xml:space="preserve"> provides descriptions for the methods outlined in the </w:t>
+      </w:r>
+      <w:proofErr w:type="spellStart"/>
+      <w:r>
+        <w:t>MultiGraphADT</w:t>
+      </w:r>
+      <w:proofErr w:type="spellEnd"/>
+      <w:r>
+        <w:t xml:space="preserve"> interface</w:t>
+      </w:r>
+      <w:r>
+        <w:t>.</w:t>
+      </w:r>
+      <w:r>
+        <w:t xml:space="preserve"> It </w:t>
+      </w:r>
+      <w:r>
+        <w:t>has two additional meth</w:t>
+      </w:r>
+      <w:bookmarkStart w:id="0" w:name="_GoBack"/>
+      <w:bookmarkEnd w:id="0"/>
+      <w:r>
+        <w:t>ods responsible for finding</w:t>
+      </w:r>
+      <w:r>
+        <w:t xml:space="preserve"> the shortest path between two nodes, </w:t>
+      </w:r>
+      <w:r>
+        <w:t>and getting the path</w:t>
+      </w:r>
+      <w:r>
+        <w:t xml:space="preserve"> between two nodes with line changes</w:t>
+      </w:r>
+      <w:r>
+        <w:t xml:space="preserve"> called </w:t>
+      </w:r>
+      <w:proofErr w:type="spellStart"/>
+      <w:r>
+        <w:t>findRoute</w:t>
+      </w:r>
+      <w:proofErr w:type="spellEnd"/>
+      <w:r>
+        <w:t xml:space="preserve"> and </w:t>
+      </w:r>
+      <w:proofErr w:type="spellStart"/>
+      <w:r>
+        <w:t>getPath</w:t>
+      </w:r>
+      <w:proofErr w:type="spellEnd"/>
+      <w:r>
+        <w:t xml:space="preserve"> respectively</w:t>
+      </w:r>
+      <w:r>
+        <w:t xml:space="preserve">. Although this is somewhat against what a </w:t>
+      </w:r>
+      <w:proofErr w:type="spellStart"/>
+      <w:r>
+        <w:t>MultiGraph</w:t>
+      </w:r>
+      <w:proofErr w:type="spellEnd"/>
+      <w:r>
+        <w:t xml:space="preserve"> does conceptually, it reduced semantic coupling between the </w:t>
+      </w:r>
+      <w:proofErr w:type="spellStart"/>
+      <w:r>
+        <w:t>BostonMetro</w:t>
+      </w:r>
+      <w:proofErr w:type="spellEnd"/>
+      <w:r>
+        <w:t xml:space="preserve"> class, and </w:t>
+      </w:r>
+      <w:proofErr w:type="spellStart"/>
+      <w:r>
+        <w:t>MultiGraph</w:t>
+      </w:r>
+      <w:proofErr w:type="spellEnd"/>
+      <w:r>
+        <w:t>.</w:t>
+      </w:r>
+    </w:p>
+    <w:p>
+      <w:pPr>
+        <w:pStyle w:val="ListParagraph"/>
+        <w:ind w:left="0"/>
+      </w:pPr>
+      <w:r>
+        <w:t xml:space="preserve">As a group we decided that an </w:t>
+      </w:r>
+      <w:proofErr w:type="spellStart"/>
+      <w:r>
+        <w:t>ArrayList</w:t>
+      </w:r>
+      <w:proofErr w:type="spellEnd"/>
+      <w:r>
+        <w:t xml:space="preserve"> of Nodes and </w:t>
+      </w:r>
+      <w:proofErr w:type="spellStart"/>
+      <w:r>
+        <w:t>ArrayList</w:t>
+      </w:r>
+      <w:proofErr w:type="spellEnd"/>
+      <w:r>
+        <w:t xml:space="preserve"> of Edges would be the easiest, but not the most efficient way of implementing our </w:t>
+      </w:r>
+      <w:proofErr w:type="spellStart"/>
+      <w:r>
+        <w:t>MultiGraph</w:t>
+      </w:r>
+      <w:proofErr w:type="spellEnd"/>
+      <w:r>
+        <w:t xml:space="preserve">. We could’ve used a HashMap representation if we had more time, but an </w:t>
+      </w:r>
+      <w:proofErr w:type="spellStart"/>
+      <w:r>
+        <w:t>ArrayList</w:t>
+      </w:r>
+      <w:proofErr w:type="spellEnd"/>
+      <w:r>
+        <w:t xml:space="preserve"> serves our purpose fine.</w:t>
+      </w:r>
+    </w:p>
+    <w:p>
+      <w:pPr>
+        <w:pStyle w:val="ListParagraph"/>
+        <w:ind w:left="0"/>
+      </w:pPr>
+      <w:r>
+        <w:t>Station class implements Node, and</w:t>
+      </w:r>
+      <w:r>
+        <w:t xml:space="preserve"> Line implements Edge. The method signatures in the interfaces receive their descriptions from the classes that implement them</w:t>
+      </w:r>
+      <w:r>
+        <w:t>.</w:t>
+      </w:r>
+      <w:r>
+        <w:t xml:space="preserve"> </w:t>
+      </w:r>
+      <w:r>
+        <w:t xml:space="preserve">All Nodes and Edges are represented globally, and only actually modified in the </w:t>
+      </w:r>
+      <w:proofErr w:type="spellStart"/>
+      <w:r>
+        <w:t>addEdge</w:t>
+      </w:r>
+      <w:proofErr w:type="spellEnd"/>
+      <w:r>
+        <w:t xml:space="preserve"> and </w:t>
+      </w:r>
+      <w:proofErr w:type="spellStart"/>
+      <w:r>
+        <w:t>addNode</w:t>
+      </w:r>
+      <w:proofErr w:type="spellEnd"/>
+      <w:r>
+        <w:t xml:space="preserve"> methods.</w:t>
+      </w:r>
+    </w:p>
+    <w:p>
+      <w:r>
+        <w:t xml:space="preserve">The Parser class is responsible for parsing information from a text file. This information is then used to create the subsequent Line and Station objects that are </w:t>
+      </w:r>
+      <w:r>
+        <w:t xml:space="preserve">added to the </w:t>
+      </w:r>
+      <w:proofErr w:type="spellStart"/>
+      <w:r>
+        <w:t>MultiGraph</w:t>
+      </w:r>
+      <w:proofErr w:type="spellEnd"/>
+      <w:r>
+        <w:t xml:space="preserve">. This </w:t>
+      </w:r>
+      <w:proofErr w:type="spellStart"/>
+      <w:r>
+        <w:t>MultiGraph</w:t>
+      </w:r>
+      <w:proofErr w:type="spellEnd"/>
+      <w:r>
+        <w:t xml:space="preserve"> is then used by </w:t>
+      </w:r>
+      <w:proofErr w:type="spellStart"/>
+      <w:r>
+        <w:t>BostonMetro</w:t>
+      </w:r>
+      <w:proofErr w:type="spellEnd"/>
+      <w:r>
+        <w:t xml:space="preserve"> find the desired route from the provided source station to the provided destination </w:t>
+      </w:r>
+      <w:r>
+        <w:t>station, which</w:t>
+      </w:r>
+      <w:r>
+        <w:t xml:space="preserve"> are given via user input.</w:t>
+      </w:r>
+      <w:r>
+        <w:t xml:space="preserve"> </w:t>
+      </w:r>
+    </w:p>
+    <w:p>
+      <w:pPr>
+        <w:pStyle w:val="ListParagraph"/>
+        <w:ind w:left="0"/>
+      </w:pPr>
+      <w:r>
+        <w:t xml:space="preserve">We thought it would be best to have Nodes as an object with an ID and a Name, and Edges with a String label and two Nodes. This saved us time as well as helping abstract the concept of the </w:t>
+      </w:r>
+      <w:proofErr w:type="spellStart"/>
+      <w:r>
+        <w:t>MultiGraph</w:t>
+      </w:r>
+      <w:proofErr w:type="spellEnd"/>
+      <w:r>
+        <w:t xml:space="preserve"> further. </w:t>
       </w:r>
     </w:p>
     <w:p>
@@ -276,7 +385,7 @@
 </file>
 
 <file path=word/styles.xml><?xml version="1.0" encoding="utf-8"?>
-<w:styles xmlns:mc="http://schemas.openxmlformats.org/markup-compatibility/2006" xmlns:r="http://schemas.openxmlformats.org/officeDocument/2006/relationships" xmlns:w="http://schemas.openxmlformats.org/wordprocessingml/2006/main" xmlns:w14="http://schemas.microsoft.com/office/word/2010/wordml" xmlns:w15="http://schemas.microsoft.com/office/word/2012/wordml" xmlns:w16se="http://schemas.microsoft.com/office/word/2015/wordml/symex" mc:Ignorable="w14 w15 w16se">
+<w:styles xmlns:mc="http://schemas.openxmlformats.org/markup-compatibility/2006" xmlns:r="http://schemas.openxmlformats.org/officeDocument/2006/relationships" xmlns:w="http://schemas.openxmlformats.org/wordprocessingml/2006/main" xmlns:w14="http://schemas.microsoft.com/office/word/2010/wordml" xmlns:w15="http://schemas.microsoft.com/office/word/2012/wordml" xmlns:w16cid="http://schemas.microsoft.com/office/word/2016/wordml/cid" xmlns:w16se="http://schemas.microsoft.com/office/word/2015/wordml/symex" mc:Ignorable="w14 w15 w16se w16cid">
   <w:docDefaults>
     <w:rPrDefault>
       <w:rPr>
@@ -292,7 +401,7 @@
       </w:pPr>
     </w:pPrDefault>
   </w:docDefaults>
-  <w:latentStyles w:defLockedState="0" w:defUIPriority="99" w:defSemiHidden="0" w:defUnhideWhenUsed="0" w:defQFormat="0" w:count="371">
+  <w:latentStyles w:defLockedState="0" w:defUIPriority="99" w:defSemiHidden="0" w:defUnhideWhenUsed="0" w:defQFormat="0" w:count="375">
     <w:lsdException w:name="Normal" w:uiPriority="0" w:qFormat="1"/>
     <w:lsdException w:name="heading 1" w:uiPriority="9" w:qFormat="1"/>
     <w:lsdException w:name="heading 2" w:semiHidden="1" w:uiPriority="9" w:unhideWhenUsed="1" w:qFormat="1"/>
@@ -398,7 +507,6 @@
     <w:lsdException w:name="HTML Sample" w:semiHidden="1" w:unhideWhenUsed="1"/>
     <w:lsdException w:name="HTML Typewriter" w:semiHidden="1" w:unhideWhenUsed="1"/>
     <w:lsdException w:name="HTML Variable" w:semiHidden="1" w:unhideWhenUsed="1"/>
-    <w:lsdException w:name="Normal Table" w:semiHidden="1" w:unhideWhenUsed="1"/>
     <w:lsdException w:name="annotation subject" w:semiHidden="1" w:unhideWhenUsed="1"/>
     <w:lsdException w:name="No List" w:semiHidden="1" w:unhideWhenUsed="1"/>
     <w:lsdException w:name="Outline List 1" w:semiHidden="1" w:unhideWhenUsed="1"/>
@@ -442,10 +550,8 @@
     <w:lsdException w:name="Table Elegant" w:semiHidden="1" w:unhideWhenUsed="1"/>
     <w:lsdException w:name="Table Professional" w:semiHidden="1" w:unhideWhenUsed="1"/>
     <w:lsdException w:name="Table Subtle 1" w:semiHidden="1" w:unhideWhenUsed="1"/>
-    <w:lsdException w:name="Table Subtle 2" w:semiHidden="1" w:unhideWhenUsed="1"/>
     <w:lsdException w:name="Table Web 1" w:semiHidden="1" w:unhideWhenUsed="1"/>
     <w:lsdException w:name="Table Web 2" w:semiHidden="1" w:unhideWhenUsed="1"/>
-    <w:lsdException w:name="Table Web 3" w:semiHidden="1" w:unhideWhenUsed="1"/>
     <w:lsdException w:name="Balloon Text" w:semiHidden="1" w:unhideWhenUsed="1"/>
     <w:lsdException w:name="Table Grid" w:uiPriority="39"/>
     <w:lsdException w:name="Table Theme" w:semiHidden="1" w:unhideWhenUsed="1"/>
@@ -472,7 +578,7 @@
     <w:lsdException w:name="Medium Shading 2 Accent 1" w:uiPriority="64"/>
     <w:lsdException w:name="Medium List 1 Accent 1" w:uiPriority="65"/>
     <w:lsdException w:name="Revision" w:semiHidden="1"/>
-    <w:lsdException w:name="List Paragraph" w:uiPriority="34" w:qFormat="1"/>
+    <w:lsdException w:name="List Paragraph" w:uiPriority="0" w:qFormat="1"/>
     <w:lsdException w:name="Quote" w:uiPriority="29" w:qFormat="1"/>
     <w:lsdException w:name="Intense Quote" w:uiPriority="30" w:qFormat="1"/>
     <w:lsdException w:name="Medium List 2 Accent 1" w:uiPriority="66"/>
@@ -664,6 +770,10 @@
     <w:lsdException w:name="List Table 5 Dark Accent 6" w:uiPriority="50"/>
     <w:lsdException w:name="List Table 6 Colorful Accent 6" w:uiPriority="51"/>
     <w:lsdException w:name="List Table 7 Colorful Accent 6" w:uiPriority="52"/>
+    <w:lsdException w:name="Mention" w:semiHidden="1" w:unhideWhenUsed="1"/>
+    <w:lsdException w:name="Smart Hyperlink" w:semiHidden="1" w:unhideWhenUsed="1"/>
+    <w:lsdException w:name="Hashtag" w:semiHidden="1" w:unhideWhenUsed="1"/>
+    <w:lsdException w:name="Unresolved Mention" w:semiHidden="1" w:unhideWhenUsed="1"/>
   </w:latentStyles>
   <w:style w:type="paragraph" w:default="1" w:styleId="Normal">
     <w:name w:val="Normal"/>
@@ -695,6 +805,21 @@
     <w:uiPriority w:val="99"/>
     <w:semiHidden/>
     <w:unhideWhenUsed/>
+  </w:style>
+  <w:style w:type="paragraph" w:styleId="ListParagraph">
+    <w:name w:val="List Paragraph"/>
+    <w:qFormat/>
+    <w:rsid w:val="00F615B0"/>
+    <w:pPr>
+      <w:spacing w:after="200" w:line="276" w:lineRule="auto"/>
+      <w:ind w:left="720"/>
+    </w:pPr>
+    <w:rPr>
+      <w:rFonts w:ascii="Calibri" w:eastAsia="Calibri" w:hAnsi="Calibri" w:cs="Calibri"/>
+      <w:color w:val="000000"/>
+      <w:u w:color="000000"/>
+      <w:lang w:val="en-US" w:eastAsia="en-GB"/>
+    </w:rPr>
   </w:style>
 </w:styles>
 </file>

</xml_diff>